<commit_message>
peer evaluation of yinben added
</commit_message>
<xml_diff>
--- a/LDCW6123 Project_1211201970.docx
+++ b/LDCW6123 Project_1211201970.docx
@@ -1723,7 +1723,7 @@
       </w:r>
       <w:r>
         <w:object>
-          <v:shape id="_x0000_i1031" o:spt="75" type="#_x0000_t75" style="height:61.2pt;width:111.6pt;" o:ole="t" filled="f" o:preferrelative="t" coordsize="21600,21600">
+          <v:shape id="_x0000_i1026" o:spt="75" type="#_x0000_t75" style="height:61.2pt;width:111.6pt;" o:ole="t" filled="f" o:preferrelative="t" coordsize="21600,21600">
             <v:path/>
             <v:fill on="f" focussize="0,0"/>
             <v:stroke/>
@@ -1732,7 +1732,7 @@
             <w10:wrap type="none"/>
             <w10:anchorlock/>
           </v:shape>
-          <o:OLEObject Type="Embed" ProgID="StaticMetafile" ShapeID="_x0000_i1031" DrawAspect="Content" ObjectID="_1468075726" r:id="rId10">
+          <o:OLEObject Type="Embed" ProgID="StaticMetafile" ShapeID="_x0000_i1026" DrawAspect="Content" ObjectID="_1468075726" r:id="rId10">
             <o:LockedField>false</o:LockedField>
           </o:OLEObject>
         </w:object>
@@ -3295,76 +3295,6 @@
     <w:p>
       <w:pPr>
         <w:spacing w:after="0" w:line="240" w:lineRule="auto"/>
-        <w:rPr>
-          <w:rFonts w:ascii="Times New Roman" w:hAnsi="Times New Roman" w:eastAsia="Times New Roman" w:cs="Times New Roman"/>
-          <w:sz w:val="24"/>
-          <w:szCs w:val="24"/>
-        </w:rPr>
-      </w:pPr>
-    </w:p>
-    <w:p>
-      <w:pPr>
-        <w:spacing w:after="0" w:line="240" w:lineRule="auto"/>
-        <w:rPr>
-          <w:rFonts w:ascii="Times New Roman" w:hAnsi="Times New Roman" w:eastAsia="Times New Roman" w:cs="Times New Roman"/>
-          <w:sz w:val="24"/>
-          <w:szCs w:val="24"/>
-        </w:rPr>
-      </w:pPr>
-    </w:p>
-    <w:p>
-      <w:pPr>
-        <w:spacing w:after="0" w:line="240" w:lineRule="auto"/>
-        <w:rPr>
-          <w:rFonts w:ascii="Times New Roman" w:hAnsi="Times New Roman" w:eastAsia="Times New Roman" w:cs="Times New Roman"/>
-          <w:sz w:val="24"/>
-          <w:szCs w:val="24"/>
-        </w:rPr>
-      </w:pPr>
-    </w:p>
-    <w:p>
-      <w:pPr>
-        <w:spacing w:after="0" w:line="240" w:lineRule="auto"/>
-        <w:rPr>
-          <w:rFonts w:ascii="Times New Roman" w:hAnsi="Times New Roman" w:eastAsia="Times New Roman" w:cs="Times New Roman"/>
-          <w:sz w:val="24"/>
-          <w:szCs w:val="24"/>
-        </w:rPr>
-      </w:pPr>
-    </w:p>
-    <w:p>
-      <w:pPr>
-        <w:spacing w:after="0" w:line="240" w:lineRule="auto"/>
-        <w:rPr>
-          <w:rFonts w:ascii="Times New Roman" w:hAnsi="Times New Roman" w:eastAsia="Times New Roman" w:cs="Times New Roman"/>
-          <w:sz w:val="24"/>
-          <w:szCs w:val="24"/>
-        </w:rPr>
-      </w:pPr>
-    </w:p>
-    <w:p>
-      <w:pPr>
-        <w:spacing w:after="0" w:line="240" w:lineRule="auto"/>
-        <w:rPr>
-          <w:rFonts w:ascii="Times New Roman" w:hAnsi="Times New Roman" w:eastAsia="Times New Roman" w:cs="Times New Roman"/>
-          <w:sz w:val="24"/>
-          <w:szCs w:val="24"/>
-        </w:rPr>
-      </w:pPr>
-    </w:p>
-    <w:p>
-      <w:pPr>
-        <w:spacing w:after="0" w:line="240" w:lineRule="auto"/>
-        <w:rPr>
-          <w:rFonts w:ascii="Times New Roman" w:hAnsi="Times New Roman" w:eastAsia="Times New Roman" w:cs="Times New Roman"/>
-          <w:sz w:val="24"/>
-          <w:szCs w:val="24"/>
-        </w:rPr>
-      </w:pPr>
-    </w:p>
-    <w:p>
-      <w:pPr>
-        <w:spacing w:after="0" w:line="240" w:lineRule="auto"/>
         <w:jc w:val="both"/>
         <w:rPr>
           <w:rFonts w:ascii="Times New Roman" w:hAnsi="Times New Roman" w:eastAsia="Times New Roman" w:cs="Times New Roman"/>
@@ -4090,8 +4020,6 @@
         </w:rPr>
         <w:t>: ___</w:t>
       </w:r>
-      <w:bookmarkStart w:id="0" w:name="_GoBack"/>
-      <w:bookmarkEnd w:id="0"/>
       <w:r>
         <w:rPr>
           <w:rFonts w:hint="default" w:ascii="Times New Roman" w:hAnsi="Times New Roman" w:eastAsia="SimSun" w:cs="Times New Roman"/>
@@ -4229,66 +4157,6 @@
         </w:rPr>
         <w:t>___________________________</w:t>
       </w:r>
-    </w:p>
-    <w:p>
-      <w:pPr>
-        <w:spacing w:after="0" w:line="240" w:lineRule="auto"/>
-        <w:rPr>
-          <w:rFonts w:ascii="Times New Roman" w:hAnsi="Times New Roman" w:eastAsia="Times New Roman" w:cs="Times New Roman"/>
-          <w:sz w:val="24"/>
-          <w:szCs w:val="24"/>
-        </w:rPr>
-      </w:pPr>
-    </w:p>
-    <w:p>
-      <w:pPr>
-        <w:spacing w:after="0" w:line="240" w:lineRule="auto"/>
-        <w:rPr>
-          <w:rFonts w:ascii="Times New Roman" w:hAnsi="Times New Roman" w:eastAsia="Times New Roman" w:cs="Times New Roman"/>
-          <w:sz w:val="24"/>
-          <w:szCs w:val="24"/>
-        </w:rPr>
-      </w:pPr>
-    </w:p>
-    <w:p>
-      <w:pPr>
-        <w:spacing w:after="0" w:line="240" w:lineRule="auto"/>
-        <w:rPr>
-          <w:rFonts w:ascii="Times New Roman" w:hAnsi="Times New Roman" w:eastAsia="Times New Roman" w:cs="Times New Roman"/>
-          <w:sz w:val="24"/>
-          <w:szCs w:val="24"/>
-        </w:rPr>
-      </w:pPr>
-    </w:p>
-    <w:p>
-      <w:pPr>
-        <w:spacing w:after="0" w:line="240" w:lineRule="auto"/>
-        <w:rPr>
-          <w:rFonts w:ascii="Times New Roman" w:hAnsi="Times New Roman" w:eastAsia="Times New Roman" w:cs="Times New Roman"/>
-          <w:sz w:val="24"/>
-          <w:szCs w:val="24"/>
-        </w:rPr>
-      </w:pPr>
-    </w:p>
-    <w:p>
-      <w:pPr>
-        <w:spacing w:after="0" w:line="240" w:lineRule="auto"/>
-        <w:rPr>
-          <w:rFonts w:ascii="Times New Roman" w:hAnsi="Times New Roman" w:eastAsia="Times New Roman" w:cs="Times New Roman"/>
-          <w:sz w:val="24"/>
-          <w:szCs w:val="24"/>
-        </w:rPr>
-      </w:pPr>
-    </w:p>
-    <w:p>
-      <w:pPr>
-        <w:spacing w:after="0" w:line="240" w:lineRule="auto"/>
-        <w:rPr>
-          <w:rFonts w:ascii="Times New Roman" w:hAnsi="Times New Roman" w:eastAsia="Times New Roman" w:cs="Times New Roman"/>
-          <w:sz w:val="24"/>
-          <w:szCs w:val="24"/>
-        </w:rPr>
-      </w:pPr>
     </w:p>
     <w:p>
       <w:pPr>
@@ -5874,14 +5742,6 @@
         </w:tc>
       </w:tr>
       <w:tr>
-        <w:tblPrEx>
-          <w:tblCellMar>
-            <w:top w:w="14" w:type="dxa"/>
-            <w:left w:w="108" w:type="dxa"/>
-            <w:bottom w:w="0" w:type="dxa"/>
-            <w:right w:w="59" w:type="dxa"/>
-          </w:tblCellMar>
-        </w:tblPrEx>
         <w:trPr>
           <w:trHeight w:val="1114" w:hRule="atLeast"/>
         </w:trPr>
@@ -6590,6 +6450,1929 @@
     </w:tbl>
     <w:p>
       <w:pPr>
+        <w:tabs>
+          <w:tab w:val="center" w:pos="4321"/>
+          <w:tab w:val="right" w:pos="10778"/>
+        </w:tabs>
+        <w:spacing w:after="0" w:line="259" w:lineRule="auto"/>
+        <w:ind w:left="567" w:right="0" w:firstLine="0"/>
+        <w:jc w:val="center"/>
+        <w:rPr>
+          <w:rFonts w:ascii="Footlight MT" w:hAnsi="Footlight MT" w:eastAsia="Footlight MT" w:cs="Footlight MT"/>
+          <w:sz w:val="28"/>
+        </w:rPr>
+      </w:pPr>
+      <w:r>
+        <w:rPr>
+          <w:rFonts w:ascii="Footlight MT" w:hAnsi="Footlight MT" w:eastAsia="Footlight MT" w:cs="Footlight MT"/>
+          <w:sz w:val="28"/>
+        </w:rPr>
+        <w:t>LDCW6123 FUNDAMENTALS OF DIGITAL COMPETENCE FOR PROGRAMMERS</w:t>
+      </w:r>
+    </w:p>
+    <w:p>
+      <w:pPr>
+        <w:tabs>
+          <w:tab w:val="center" w:pos="4321"/>
+          <w:tab w:val="right" w:pos="10778"/>
+        </w:tabs>
+        <w:spacing w:after="0" w:line="259" w:lineRule="auto"/>
+        <w:ind w:left="567" w:right="0" w:firstLine="0"/>
+        <w:jc w:val="center"/>
+      </w:pPr>
+      <w:r>
+        <w:rPr>
+          <w:rFonts w:ascii="Footlight MT" w:hAnsi="Footlight MT" w:eastAsia="Footlight MT" w:cs="Footlight MT"/>
+          <w:sz w:val="28"/>
+        </w:rPr>
+        <w:t>SELF PEER EVALUATION</w:t>
+      </w:r>
+    </w:p>
+    <w:p>
+      <w:pPr>
+        <w:spacing w:after="22" w:line="259" w:lineRule="auto"/>
+        <w:ind w:left="0" w:right="0" w:firstLine="0"/>
+        <w:jc w:val="left"/>
+      </w:pPr>
+      <w:r>
+        <w:rPr>
+          <w:rFonts w:ascii="Footlight MT" w:hAnsi="Footlight MT" w:eastAsia="Footlight MT" w:cs="Footlight MT"/>
+          <w:sz w:val="22"/>
+        </w:rPr>
+        <w:t xml:space="preserve"> </w:t>
+      </w:r>
+    </w:p>
+    <w:p>
+      <w:pPr>
+        <w:spacing w:after="0" w:line="259" w:lineRule="auto"/>
+        <w:ind w:left="567" w:right="0" w:firstLine="0"/>
+        <w:jc w:val="left"/>
+      </w:pPr>
+      <w:r>
+        <w:rPr>
+          <w:b/>
+        </w:rPr>
+        <w:t xml:space="preserve">INSTRUCTIONS: </w:t>
+      </w:r>
+    </w:p>
+    <w:p>
+      <w:pPr>
+        <w:ind w:left="562" w:right="838"/>
+      </w:pPr>
+      <w:r>
+        <w:t xml:space="preserve">Assess each member of your group, including yourself, using the form below.  Write your group member’s names across the top including your own, and then rate each person in the categories using the number system below. This evaluation is done anonymously. </w:t>
+      </w:r>
+      <w:r>
+        <w:rPr>
+          <w:u w:val="single" w:color="000000"/>
+        </w:rPr>
+        <w:t>Be honest with yourself and in evaluating others.</w:t>
+      </w:r>
+      <w:r>
+        <w:t xml:space="preserve">  Submit this evaluation personally to your group leadwr.</w:t>
+      </w:r>
+    </w:p>
+    <w:p>
+      <w:pPr>
+        <w:spacing w:after="0" w:line="259" w:lineRule="auto"/>
+        <w:ind w:left="567" w:right="0" w:firstLine="0"/>
+        <w:jc w:val="left"/>
+      </w:pPr>
+      <w:r>
+        <w:t xml:space="preserve">  </w:t>
+      </w:r>
+      <w:r>
+        <w:tab/>
+      </w:r>
+      <w:r>
+        <w:t xml:space="preserve"> </w:t>
+      </w:r>
+      <w:r>
+        <w:tab/>
+      </w:r>
+      <w:r>
+        <w:t xml:space="preserve"> </w:t>
+      </w:r>
+    </w:p>
+    <w:p>
+      <w:pPr>
+        <w:tabs>
+          <w:tab w:val="center" w:pos="567"/>
+          <w:tab w:val="center" w:pos="1440"/>
+          <w:tab w:val="center" w:pos="2160"/>
+          <w:tab w:val="center" w:pos="2880"/>
+          <w:tab w:val="center" w:pos="3601"/>
+          <w:tab w:val="center" w:pos="4943"/>
+          <w:tab w:val="center" w:pos="6708"/>
+          <w:tab w:val="center" w:pos="7921"/>
+          <w:tab w:val="center" w:pos="8772"/>
+        </w:tabs>
+        <w:ind w:left="0" w:right="0" w:firstLine="0"/>
+        <w:jc w:val="left"/>
+      </w:pPr>
+      <w:r>
+        <w:rPr>
+          <w:rFonts w:ascii="Calibri" w:hAnsi="Calibri" w:eastAsia="Calibri" w:cs="Calibri"/>
+          <w:sz w:val="22"/>
+        </w:rPr>
+        <w:tab/>
+      </w:r>
+      <w:r>
+        <w:t xml:space="preserve">  </w:t>
+      </w:r>
+      <w:r>
+        <w:tab/>
+      </w:r>
+      <w:r>
+        <w:t xml:space="preserve"> </w:t>
+      </w:r>
+      <w:r>
+        <w:tab/>
+      </w:r>
+      <w:r>
+        <w:t xml:space="preserve"> </w:t>
+      </w:r>
+      <w:r>
+        <w:tab/>
+      </w:r>
+      <w:r>
+        <w:t xml:space="preserve"> </w:t>
+      </w:r>
+      <w:r>
+        <w:tab/>
+      </w:r>
+      <w:r>
+        <w:t xml:space="preserve"> </w:t>
+      </w:r>
+      <w:r>
+        <w:tab/>
+      </w:r>
+      <w:r>
+        <w:t xml:space="preserve">Rating scale:  </w:t>
+      </w:r>
+      <w:r>
+        <w:tab/>
+      </w:r>
+      <w:r>
+        <w:t xml:space="preserve">Poor   </w:t>
+      </w:r>
+      <w:r>
+        <w:tab/>
+      </w:r>
+      <w:r>
+        <w:t xml:space="preserve"> </w:t>
+      </w:r>
+      <w:r>
+        <w:tab/>
+      </w:r>
+      <w:r>
+        <w:t xml:space="preserve">- 1 </w:t>
+      </w:r>
+    </w:p>
+    <w:p>
+      <w:pPr>
+        <w:tabs>
+          <w:tab w:val="center" w:pos="567"/>
+          <w:tab w:val="center" w:pos="1440"/>
+          <w:tab w:val="center" w:pos="2160"/>
+          <w:tab w:val="center" w:pos="2880"/>
+          <w:tab w:val="center" w:pos="3601"/>
+          <w:tab w:val="center" w:pos="4321"/>
+          <w:tab w:val="center" w:pos="5041"/>
+          <w:tab w:val="center" w:pos="5761"/>
+          <w:tab w:val="center" w:pos="7197"/>
+          <w:tab w:val="center" w:pos="8772"/>
+        </w:tabs>
+        <w:ind w:left="0" w:right="0" w:firstLine="0"/>
+        <w:jc w:val="left"/>
+      </w:pPr>
+      <w:r>
+        <w:rPr>
+          <w:rFonts w:ascii="Calibri" w:hAnsi="Calibri" w:eastAsia="Calibri" w:cs="Calibri"/>
+          <w:sz w:val="22"/>
+        </w:rPr>
+        <w:tab/>
+      </w:r>
+      <w:r>
+        <w:t xml:space="preserve">  </w:t>
+      </w:r>
+      <w:r>
+        <w:tab/>
+      </w:r>
+      <w:r>
+        <w:t xml:space="preserve"> </w:t>
+      </w:r>
+      <w:r>
+        <w:tab/>
+      </w:r>
+      <w:r>
+        <w:t xml:space="preserve"> </w:t>
+      </w:r>
+      <w:r>
+        <w:tab/>
+      </w:r>
+      <w:r>
+        <w:t xml:space="preserve"> </w:t>
+      </w:r>
+      <w:r>
+        <w:tab/>
+      </w:r>
+      <w:r>
+        <w:t xml:space="preserve"> </w:t>
+      </w:r>
+      <w:r>
+        <w:tab/>
+      </w:r>
+      <w:r>
+        <w:t xml:space="preserve"> </w:t>
+      </w:r>
+      <w:r>
+        <w:tab/>
+      </w:r>
+      <w:r>
+        <w:t xml:space="preserve"> </w:t>
+      </w:r>
+      <w:r>
+        <w:tab/>
+      </w:r>
+      <w:r>
+        <w:t xml:space="preserve"> </w:t>
+      </w:r>
+      <w:r>
+        <w:tab/>
+      </w:r>
+      <w:r>
+        <w:t xml:space="preserve">Below average  </w:t>
+      </w:r>
+      <w:r>
+        <w:tab/>
+      </w:r>
+      <w:r>
+        <w:t xml:space="preserve">- 2 </w:t>
+      </w:r>
+    </w:p>
+    <w:p>
+      <w:pPr>
+        <w:tabs>
+          <w:tab w:val="center" w:pos="567"/>
+          <w:tab w:val="center" w:pos="1440"/>
+          <w:tab w:val="center" w:pos="2160"/>
+          <w:tab w:val="center" w:pos="2880"/>
+          <w:tab w:val="center" w:pos="3601"/>
+          <w:tab w:val="center" w:pos="4321"/>
+          <w:tab w:val="center" w:pos="5041"/>
+          <w:tab w:val="center" w:pos="5761"/>
+          <w:tab w:val="center" w:pos="6887"/>
+          <w:tab w:val="center" w:pos="7921"/>
+          <w:tab w:val="center" w:pos="8772"/>
+        </w:tabs>
+        <w:ind w:left="0" w:right="0" w:firstLine="0"/>
+        <w:jc w:val="left"/>
+      </w:pPr>
+      <w:r>
+        <w:rPr>
+          <w:rFonts w:ascii="Calibri" w:hAnsi="Calibri" w:eastAsia="Calibri" w:cs="Calibri"/>
+          <w:sz w:val="22"/>
+        </w:rPr>
+        <w:tab/>
+      </w:r>
+      <w:r>
+        <w:t xml:space="preserve">  </w:t>
+      </w:r>
+      <w:r>
+        <w:tab/>
+      </w:r>
+      <w:r>
+        <w:t xml:space="preserve"> </w:t>
+      </w:r>
+      <w:r>
+        <w:tab/>
+      </w:r>
+      <w:r>
+        <w:t xml:space="preserve"> </w:t>
+      </w:r>
+      <w:r>
+        <w:tab/>
+      </w:r>
+      <w:r>
+        <w:t xml:space="preserve"> </w:t>
+      </w:r>
+      <w:r>
+        <w:tab/>
+      </w:r>
+      <w:r>
+        <w:t xml:space="preserve"> </w:t>
+      </w:r>
+      <w:r>
+        <w:tab/>
+      </w:r>
+      <w:r>
+        <w:t xml:space="preserve"> </w:t>
+      </w:r>
+      <w:r>
+        <w:tab/>
+      </w:r>
+      <w:r>
+        <w:t xml:space="preserve"> </w:t>
+      </w:r>
+      <w:r>
+        <w:tab/>
+      </w:r>
+      <w:r>
+        <w:t xml:space="preserve"> </w:t>
+      </w:r>
+      <w:r>
+        <w:tab/>
+      </w:r>
+      <w:r>
+        <w:t xml:space="preserve">Average  </w:t>
+      </w:r>
+      <w:r>
+        <w:tab/>
+      </w:r>
+      <w:r>
+        <w:t xml:space="preserve"> </w:t>
+      </w:r>
+      <w:r>
+        <w:tab/>
+      </w:r>
+      <w:r>
+        <w:t xml:space="preserve">- 3  </w:t>
+      </w:r>
+    </w:p>
+    <w:p>
+      <w:pPr>
+        <w:tabs>
+          <w:tab w:val="center" w:pos="567"/>
+          <w:tab w:val="center" w:pos="1440"/>
+          <w:tab w:val="center" w:pos="2160"/>
+          <w:tab w:val="center" w:pos="2880"/>
+          <w:tab w:val="center" w:pos="3601"/>
+          <w:tab w:val="center" w:pos="4321"/>
+          <w:tab w:val="center" w:pos="5041"/>
+          <w:tab w:val="center" w:pos="5761"/>
+          <w:tab w:val="center" w:pos="7203"/>
+          <w:tab w:val="center" w:pos="8772"/>
+        </w:tabs>
+        <w:ind w:left="0" w:right="0" w:firstLine="0"/>
+        <w:jc w:val="left"/>
+      </w:pPr>
+      <w:r>
+        <w:rPr>
+          <w:rFonts w:ascii="Calibri" w:hAnsi="Calibri" w:eastAsia="Calibri" w:cs="Calibri"/>
+          <w:sz w:val="22"/>
+        </w:rPr>
+        <w:tab/>
+      </w:r>
+      <w:r>
+        <w:t xml:space="preserve">  </w:t>
+      </w:r>
+      <w:r>
+        <w:tab/>
+      </w:r>
+      <w:r>
+        <w:t xml:space="preserve"> </w:t>
+      </w:r>
+      <w:r>
+        <w:tab/>
+      </w:r>
+      <w:r>
+        <w:t xml:space="preserve"> </w:t>
+      </w:r>
+      <w:r>
+        <w:tab/>
+      </w:r>
+      <w:r>
+        <w:t xml:space="preserve"> </w:t>
+      </w:r>
+      <w:r>
+        <w:tab/>
+      </w:r>
+      <w:r>
+        <w:t xml:space="preserve"> </w:t>
+      </w:r>
+      <w:r>
+        <w:tab/>
+      </w:r>
+      <w:r>
+        <w:t xml:space="preserve"> </w:t>
+      </w:r>
+      <w:r>
+        <w:tab/>
+      </w:r>
+      <w:r>
+        <w:t xml:space="preserve"> </w:t>
+      </w:r>
+      <w:r>
+        <w:tab/>
+      </w:r>
+      <w:r>
+        <w:t xml:space="preserve"> </w:t>
+      </w:r>
+      <w:r>
+        <w:tab/>
+      </w:r>
+      <w:r>
+        <w:t xml:space="preserve">Above average  </w:t>
+      </w:r>
+      <w:r>
+        <w:tab/>
+      </w:r>
+      <w:r>
+        <w:t xml:space="preserve">- 4  </w:t>
+      </w:r>
+    </w:p>
+    <w:p>
+      <w:pPr>
+        <w:tabs>
+          <w:tab w:val="center" w:pos="567"/>
+          <w:tab w:val="center" w:pos="1440"/>
+          <w:tab w:val="center" w:pos="2160"/>
+          <w:tab w:val="center" w:pos="2880"/>
+          <w:tab w:val="center" w:pos="3601"/>
+          <w:tab w:val="center" w:pos="4321"/>
+          <w:tab w:val="center" w:pos="5041"/>
+          <w:tab w:val="center" w:pos="5761"/>
+          <w:tab w:val="center" w:pos="6895"/>
+          <w:tab w:val="center" w:pos="7921"/>
+          <w:tab w:val="center" w:pos="8772"/>
+        </w:tabs>
+        <w:ind w:left="0" w:right="0" w:firstLine="0"/>
+        <w:jc w:val="left"/>
+      </w:pPr>
+      <w:r>
+        <w:rPr>
+          <w:rFonts w:ascii="Calibri" w:hAnsi="Calibri" w:eastAsia="Calibri" w:cs="Calibri"/>
+          <w:sz w:val="22"/>
+        </w:rPr>
+        <w:tab/>
+      </w:r>
+      <w:r>
+        <w:t xml:space="preserve">  </w:t>
+      </w:r>
+      <w:r>
+        <w:tab/>
+      </w:r>
+      <w:r>
+        <w:t xml:space="preserve"> </w:t>
+      </w:r>
+      <w:r>
+        <w:tab/>
+      </w:r>
+      <w:r>
+        <w:t xml:space="preserve"> </w:t>
+      </w:r>
+      <w:r>
+        <w:tab/>
+      </w:r>
+      <w:r>
+        <w:t xml:space="preserve"> </w:t>
+      </w:r>
+      <w:r>
+        <w:tab/>
+      </w:r>
+      <w:r>
+        <w:t xml:space="preserve"> </w:t>
+      </w:r>
+      <w:r>
+        <w:tab/>
+      </w:r>
+      <w:r>
+        <w:t xml:space="preserve"> </w:t>
+      </w:r>
+      <w:r>
+        <w:tab/>
+      </w:r>
+      <w:r>
+        <w:t xml:space="preserve"> </w:t>
+      </w:r>
+      <w:r>
+        <w:tab/>
+      </w:r>
+      <w:r>
+        <w:t xml:space="preserve"> </w:t>
+      </w:r>
+      <w:r>
+        <w:tab/>
+      </w:r>
+      <w:r>
+        <w:t xml:space="preserve">Superior </w:t>
+      </w:r>
+      <w:r>
+        <w:tab/>
+      </w:r>
+      <w:r>
+        <w:t xml:space="preserve"> </w:t>
+      </w:r>
+      <w:r>
+        <w:tab/>
+      </w:r>
+      <w:r>
+        <w:t xml:space="preserve">- 5  </w:t>
+      </w:r>
+    </w:p>
+    <w:p>
+      <w:pPr>
+        <w:spacing w:after="0" w:line="259" w:lineRule="auto"/>
+        <w:ind w:left="567" w:right="0" w:firstLine="0"/>
+        <w:jc w:val="left"/>
+      </w:pPr>
+      <w:r>
+        <w:rPr>
+          <w:rFonts w:ascii="Footlight MT" w:hAnsi="Footlight MT" w:eastAsia="Footlight MT" w:cs="Footlight MT"/>
+          <w:sz w:val="22"/>
+        </w:rPr>
+        <w:t xml:space="preserve">  </w:t>
+      </w:r>
+      <w:r>
+        <w:rPr>
+          <w:rFonts w:ascii="Footlight MT" w:hAnsi="Footlight MT" w:eastAsia="Footlight MT" w:cs="Footlight MT"/>
+          <w:sz w:val="22"/>
+        </w:rPr>
+        <w:tab/>
+      </w:r>
+      <w:r>
+        <w:rPr>
+          <w:rFonts w:ascii="Footlight MT" w:hAnsi="Footlight MT" w:eastAsia="Footlight MT" w:cs="Footlight MT"/>
+          <w:sz w:val="22"/>
+        </w:rPr>
+        <w:t xml:space="preserve"> </w:t>
+      </w:r>
+      <w:r>
+        <w:rPr>
+          <w:rFonts w:ascii="Footlight MT" w:hAnsi="Footlight MT" w:eastAsia="Footlight MT" w:cs="Footlight MT"/>
+          <w:sz w:val="22"/>
+        </w:rPr>
+        <w:tab/>
+      </w:r>
+      <w:r>
+        <w:rPr>
+          <w:rFonts w:ascii="Footlight MT" w:hAnsi="Footlight MT" w:eastAsia="Footlight MT" w:cs="Footlight MT"/>
+          <w:sz w:val="22"/>
+        </w:rPr>
+        <w:t xml:space="preserve"> </w:t>
+      </w:r>
+      <w:r>
+        <w:rPr>
+          <w:rFonts w:ascii="Footlight MT" w:hAnsi="Footlight MT" w:eastAsia="Footlight MT" w:cs="Footlight MT"/>
+          <w:sz w:val="22"/>
+        </w:rPr>
+        <w:tab/>
+      </w:r>
+      <w:r>
+        <w:rPr>
+          <w:rFonts w:ascii="Footlight MT" w:hAnsi="Footlight MT" w:eastAsia="Footlight MT" w:cs="Footlight MT"/>
+          <w:sz w:val="22"/>
+        </w:rPr>
+        <w:t xml:space="preserve"> </w:t>
+      </w:r>
+      <w:r>
+        <w:rPr>
+          <w:rFonts w:ascii="Footlight MT" w:hAnsi="Footlight MT" w:eastAsia="Footlight MT" w:cs="Footlight MT"/>
+          <w:sz w:val="22"/>
+        </w:rPr>
+        <w:tab/>
+      </w:r>
+      <w:r>
+        <w:rPr>
+          <w:rFonts w:ascii="Footlight MT" w:hAnsi="Footlight MT" w:eastAsia="Footlight MT" w:cs="Footlight MT"/>
+          <w:sz w:val="22"/>
+        </w:rPr>
+        <w:t xml:space="preserve"> </w:t>
+      </w:r>
+      <w:r>
+        <w:rPr>
+          <w:rFonts w:ascii="Footlight MT" w:hAnsi="Footlight MT" w:eastAsia="Footlight MT" w:cs="Footlight MT"/>
+          <w:sz w:val="22"/>
+        </w:rPr>
+        <w:tab/>
+      </w:r>
+      <w:r>
+        <w:rPr>
+          <w:rFonts w:ascii="Footlight MT" w:hAnsi="Footlight MT" w:eastAsia="Footlight MT" w:cs="Footlight MT"/>
+          <w:sz w:val="22"/>
+        </w:rPr>
+        <w:t xml:space="preserve"> </w:t>
+      </w:r>
+      <w:r>
+        <w:rPr>
+          <w:rFonts w:ascii="Footlight MT" w:hAnsi="Footlight MT" w:eastAsia="Footlight MT" w:cs="Footlight MT"/>
+          <w:sz w:val="22"/>
+        </w:rPr>
+        <w:tab/>
+      </w:r>
+      <w:r>
+        <w:rPr>
+          <w:rFonts w:ascii="Footlight MT" w:hAnsi="Footlight MT" w:eastAsia="Footlight MT" w:cs="Footlight MT"/>
+          <w:sz w:val="22"/>
+        </w:rPr>
+        <w:t xml:space="preserve"> </w:t>
+      </w:r>
+      <w:r>
+        <w:rPr>
+          <w:rFonts w:ascii="Footlight MT" w:hAnsi="Footlight MT" w:eastAsia="Footlight MT" w:cs="Footlight MT"/>
+          <w:sz w:val="22"/>
+        </w:rPr>
+        <w:tab/>
+      </w:r>
+      <w:r>
+        <w:rPr>
+          <w:rFonts w:ascii="Footlight MT" w:hAnsi="Footlight MT" w:eastAsia="Footlight MT" w:cs="Footlight MT"/>
+          <w:sz w:val="22"/>
+        </w:rPr>
+        <w:t xml:space="preserve"> </w:t>
+      </w:r>
+      <w:r>
+        <w:rPr>
+          <w:rFonts w:ascii="Footlight MT" w:hAnsi="Footlight MT" w:eastAsia="Footlight MT" w:cs="Footlight MT"/>
+          <w:sz w:val="22"/>
+        </w:rPr>
+        <w:tab/>
+      </w:r>
+      <w:r>
+        <w:rPr>
+          <w:rFonts w:ascii="Footlight MT" w:hAnsi="Footlight MT" w:eastAsia="Footlight MT" w:cs="Footlight MT"/>
+          <w:sz w:val="22"/>
+        </w:rPr>
+        <w:t xml:space="preserve">  </w:t>
+      </w:r>
+    </w:p>
+    <w:tbl>
+      <w:tblPr>
+        <w:tblStyle w:val="27"/>
+        <w:tblpPr w:leftFromText="180" w:rightFromText="180" w:vertAnchor="text" w:horzAnchor="page" w:tblpX="1727" w:tblpY="51"/>
+        <w:tblOverlap w:val="never"/>
+        <w:tblW w:w="9193" w:type="dxa"/>
+        <w:tblInd w:w="0" w:type="dxa"/>
+        <w:tblLayout w:type="autofit"/>
+        <w:tblCellMar>
+          <w:top w:w="14" w:type="dxa"/>
+          <w:left w:w="108" w:type="dxa"/>
+          <w:bottom w:w="0" w:type="dxa"/>
+          <w:right w:w="59" w:type="dxa"/>
+        </w:tblCellMar>
+      </w:tblPr>
+      <w:tblGrid>
+        <w:gridCol w:w="2287"/>
+        <w:gridCol w:w="1236"/>
+        <w:gridCol w:w="1134"/>
+        <w:gridCol w:w="1134"/>
+        <w:gridCol w:w="1134"/>
+        <w:gridCol w:w="1134"/>
+        <w:gridCol w:w="1134"/>
+      </w:tblGrid>
+      <w:tr>
+        <w:tblPrEx>
+          <w:tblCellMar>
+            <w:top w:w="14" w:type="dxa"/>
+            <w:left w:w="108" w:type="dxa"/>
+            <w:bottom w:w="0" w:type="dxa"/>
+            <w:right w:w="59" w:type="dxa"/>
+          </w:tblCellMar>
+        </w:tblPrEx>
+        <w:trPr>
+          <w:trHeight w:val="1390" w:hRule="atLeast"/>
+        </w:trPr>
+        <w:tc>
+          <w:tcPr>
+            <w:tcW w:w="2287" w:type="dxa"/>
+            <w:tcBorders>
+              <w:top w:val="single" w:color="000000" w:sz="4" w:space="0"/>
+              <w:left w:val="single" w:color="000000" w:sz="4" w:space="0"/>
+              <w:bottom w:val="single" w:color="000000" w:sz="4" w:space="0"/>
+              <w:right w:val="single" w:color="000000" w:sz="4" w:space="0"/>
+            </w:tcBorders>
+          </w:tcPr>
+          <w:p>
+            <w:pPr>
+              <w:spacing w:after="0" w:line="259" w:lineRule="auto"/>
+              <w:ind w:left="0" w:right="0" w:firstLine="0"/>
+              <w:jc w:val="left"/>
+            </w:pPr>
+            <w:r>
+              <w:t xml:space="preserve">Evaluation Criteria </w:t>
+            </w:r>
+          </w:p>
+        </w:tc>
+        <w:tc>
+          <w:tcPr>
+            <w:tcW w:w="1236" w:type="dxa"/>
+            <w:tcBorders>
+              <w:top w:val="single" w:color="000000" w:sz="4" w:space="0"/>
+              <w:left w:val="single" w:color="000000" w:sz="4" w:space="0"/>
+              <w:bottom w:val="single" w:color="000000" w:sz="4" w:space="0"/>
+              <w:right w:val="single" w:color="000000" w:sz="4" w:space="0"/>
+            </w:tcBorders>
+          </w:tcPr>
+          <w:p>
+            <w:pPr>
+              <w:spacing w:after="0" w:line="238" w:lineRule="auto"/>
+              <w:ind w:left="2" w:right="0" w:firstLine="0"/>
+              <w:jc w:val="left"/>
+              <w:rPr>
+                <w:sz w:val="22"/>
+              </w:rPr>
+            </w:pPr>
+            <w:r>
+              <w:rPr>
+                <w:sz w:val="22"/>
+              </w:rPr>
+              <w:t xml:space="preserve">Your name: </w:t>
+            </w:r>
+          </w:p>
+          <w:p>
+            <w:pPr>
+              <w:spacing w:after="0" w:line="259" w:lineRule="auto"/>
+              <w:ind w:left="2" w:right="0" w:firstLine="0"/>
+              <w:jc w:val="left"/>
+              <w:rPr>
+                <w:sz w:val="22"/>
+              </w:rPr>
+            </w:pPr>
+            <w:r>
+              <w:rPr>
+                <w:sz w:val="22"/>
+              </w:rPr>
+              <w:t xml:space="preserve"> </w:t>
+            </w:r>
+          </w:p>
+          <w:p>
+            <w:pPr>
+              <w:spacing w:after="0" w:line="259" w:lineRule="auto"/>
+              <w:ind w:left="2" w:right="0" w:firstLine="0"/>
+              <w:jc w:val="left"/>
+              <w:rPr>
+                <w:sz w:val="22"/>
+              </w:rPr>
+            </w:pPr>
+            <w:r>
+              <w:rPr>
+                <w:sz w:val="22"/>
+              </w:rPr>
+              <w:t xml:space="preserve"> KING YIN BEN</w:t>
+            </w:r>
+          </w:p>
+          <w:p>
+            <w:pPr>
+              <w:spacing w:after="0" w:line="259" w:lineRule="auto"/>
+              <w:ind w:left="2" w:right="0" w:firstLine="0"/>
+              <w:jc w:val="left"/>
+              <w:rPr>
+                <w:sz w:val="22"/>
+              </w:rPr>
+            </w:pPr>
+            <w:r>
+              <w:rPr>
+                <w:sz w:val="22"/>
+              </w:rPr>
+              <w:t xml:space="preserve"> </w:t>
+            </w:r>
+          </w:p>
+        </w:tc>
+        <w:tc>
+          <w:tcPr>
+            <w:tcW w:w="1134" w:type="dxa"/>
+            <w:tcBorders>
+              <w:top w:val="single" w:color="000000" w:sz="4" w:space="0"/>
+              <w:left w:val="single" w:color="000000" w:sz="4" w:space="0"/>
+              <w:bottom w:val="single" w:color="000000" w:sz="4" w:space="0"/>
+              <w:right w:val="single" w:color="000000" w:sz="4" w:space="0"/>
+            </w:tcBorders>
+          </w:tcPr>
+          <w:p>
+            <w:pPr>
+              <w:spacing w:after="0" w:line="259" w:lineRule="auto"/>
+              <w:ind w:left="0" w:right="0" w:firstLine="0"/>
+              <w:jc w:val="left"/>
+              <w:rPr>
+                <w:sz w:val="22"/>
+              </w:rPr>
+            </w:pPr>
+            <w:r>
+              <w:rPr>
+                <w:sz w:val="22"/>
+              </w:rPr>
+              <w:t>Member 1</w:t>
+            </w:r>
+          </w:p>
+          <w:p>
+            <w:pPr>
+              <w:spacing w:after="0" w:line="259" w:lineRule="auto"/>
+              <w:ind w:left="0" w:right="0" w:firstLine="0"/>
+              <w:jc w:val="left"/>
+              <w:rPr>
+                <w:sz w:val="22"/>
+              </w:rPr>
+            </w:pPr>
+          </w:p>
+          <w:p>
+            <w:pPr>
+              <w:spacing w:after="0" w:line="259" w:lineRule="auto"/>
+              <w:ind w:left="0" w:right="0" w:firstLine="0"/>
+              <w:jc w:val="left"/>
+              <w:rPr>
+                <w:sz w:val="22"/>
+              </w:rPr>
+            </w:pPr>
+            <w:r>
+              <w:rPr>
+                <w:sz w:val="22"/>
+              </w:rPr>
+              <w:t>NG HAI ZHU</w:t>
+            </w:r>
+          </w:p>
+        </w:tc>
+        <w:tc>
+          <w:tcPr>
+            <w:tcW w:w="1134" w:type="dxa"/>
+            <w:tcBorders>
+              <w:top w:val="single" w:color="000000" w:sz="4" w:space="0"/>
+              <w:left w:val="single" w:color="000000" w:sz="4" w:space="0"/>
+              <w:bottom w:val="single" w:color="000000" w:sz="4" w:space="0"/>
+              <w:right w:val="single" w:color="000000" w:sz="4" w:space="0"/>
+            </w:tcBorders>
+          </w:tcPr>
+          <w:p>
+            <w:pPr>
+              <w:spacing w:after="0" w:line="259" w:lineRule="auto"/>
+              <w:ind w:left="0" w:right="0" w:firstLine="0"/>
+              <w:jc w:val="left"/>
+              <w:rPr>
+                <w:sz w:val="22"/>
+              </w:rPr>
+            </w:pPr>
+            <w:r>
+              <w:rPr>
+                <w:sz w:val="22"/>
+              </w:rPr>
+              <w:t>Member 2</w:t>
+            </w:r>
+          </w:p>
+          <w:p>
+            <w:pPr>
+              <w:spacing w:after="0" w:line="259" w:lineRule="auto"/>
+              <w:ind w:left="0" w:right="0" w:firstLine="0"/>
+              <w:jc w:val="left"/>
+              <w:rPr>
+                <w:sz w:val="22"/>
+              </w:rPr>
+            </w:pPr>
+          </w:p>
+          <w:p>
+            <w:pPr>
+              <w:spacing w:after="0" w:line="259" w:lineRule="auto"/>
+              <w:ind w:left="0" w:right="0" w:firstLine="0"/>
+              <w:jc w:val="left"/>
+              <w:rPr>
+                <w:sz w:val="22"/>
+              </w:rPr>
+            </w:pPr>
+            <w:r>
+              <w:rPr>
+                <w:sz w:val="22"/>
+              </w:rPr>
+              <w:t>TEO YONG JIE</w:t>
+            </w:r>
+          </w:p>
+        </w:tc>
+        <w:tc>
+          <w:tcPr>
+            <w:tcW w:w="1134" w:type="dxa"/>
+            <w:tcBorders>
+              <w:top w:val="single" w:color="000000" w:sz="4" w:space="0"/>
+              <w:left w:val="single" w:color="000000" w:sz="4" w:space="0"/>
+              <w:bottom w:val="single" w:color="000000" w:sz="4" w:space="0"/>
+              <w:right w:val="single" w:color="000000" w:sz="4" w:space="0"/>
+            </w:tcBorders>
+          </w:tcPr>
+          <w:p>
+            <w:pPr>
+              <w:spacing w:after="0" w:line="259" w:lineRule="auto"/>
+              <w:ind w:left="1" w:right="0" w:firstLine="0"/>
+              <w:jc w:val="left"/>
+              <w:rPr>
+                <w:sz w:val="22"/>
+              </w:rPr>
+            </w:pPr>
+            <w:r>
+              <w:rPr>
+                <w:sz w:val="22"/>
+              </w:rPr>
+              <w:t xml:space="preserve">Member 3 </w:t>
+            </w:r>
+          </w:p>
+        </w:tc>
+        <w:tc>
+          <w:tcPr>
+            <w:tcW w:w="1134" w:type="dxa"/>
+            <w:tcBorders>
+              <w:top w:val="single" w:color="000000" w:sz="4" w:space="0"/>
+              <w:left w:val="single" w:color="000000" w:sz="4" w:space="0"/>
+              <w:bottom w:val="single" w:color="000000" w:sz="4" w:space="0"/>
+              <w:right w:val="single" w:color="000000" w:sz="4" w:space="0"/>
+            </w:tcBorders>
+          </w:tcPr>
+          <w:p>
+            <w:pPr>
+              <w:spacing w:after="0" w:line="259" w:lineRule="auto"/>
+              <w:ind w:left="1" w:right="0" w:firstLine="0"/>
+              <w:jc w:val="left"/>
+              <w:rPr>
+                <w:sz w:val="22"/>
+              </w:rPr>
+            </w:pPr>
+            <w:r>
+              <w:rPr>
+                <w:sz w:val="22"/>
+              </w:rPr>
+              <w:t>Member 4</w:t>
+            </w:r>
+          </w:p>
+        </w:tc>
+        <w:tc>
+          <w:tcPr>
+            <w:tcW w:w="1134" w:type="dxa"/>
+            <w:tcBorders>
+              <w:top w:val="single" w:color="000000" w:sz="4" w:space="0"/>
+              <w:left w:val="single" w:color="000000" w:sz="4" w:space="0"/>
+              <w:bottom w:val="single" w:color="000000" w:sz="4" w:space="0"/>
+              <w:right w:val="single" w:color="000000" w:sz="4" w:space="0"/>
+            </w:tcBorders>
+          </w:tcPr>
+          <w:p>
+            <w:pPr>
+              <w:spacing w:after="0" w:line="259" w:lineRule="auto"/>
+              <w:ind w:left="1" w:right="0" w:firstLine="0"/>
+              <w:jc w:val="left"/>
+              <w:rPr>
+                <w:sz w:val="22"/>
+              </w:rPr>
+            </w:pPr>
+            <w:r>
+              <w:rPr>
+                <w:sz w:val="22"/>
+              </w:rPr>
+              <w:t>Member 5</w:t>
+            </w:r>
+          </w:p>
+        </w:tc>
+      </w:tr>
+      <w:tr>
+        <w:tblPrEx>
+          <w:tblCellMar>
+            <w:top w:w="14" w:type="dxa"/>
+            <w:left w:w="108" w:type="dxa"/>
+            <w:bottom w:w="0" w:type="dxa"/>
+            <w:right w:w="59" w:type="dxa"/>
+          </w:tblCellMar>
+        </w:tblPrEx>
+        <w:trPr>
+          <w:trHeight w:val="1114" w:hRule="atLeast"/>
+        </w:trPr>
+        <w:tc>
+          <w:tcPr>
+            <w:tcW w:w="2287" w:type="dxa"/>
+            <w:tcBorders>
+              <w:top w:val="single" w:color="000000" w:sz="4" w:space="0"/>
+              <w:left w:val="single" w:color="000000" w:sz="4" w:space="0"/>
+              <w:bottom w:val="single" w:color="000000" w:sz="4" w:space="0"/>
+              <w:right w:val="single" w:color="000000" w:sz="4" w:space="0"/>
+            </w:tcBorders>
+          </w:tcPr>
+          <w:p>
+            <w:pPr>
+              <w:spacing w:after="0" w:line="259" w:lineRule="auto"/>
+              <w:ind w:left="0" w:right="0" w:firstLine="0"/>
+              <w:jc w:val="left"/>
+            </w:pPr>
+            <w:r>
+              <w:t xml:space="preserve">Attend group meeting regularly and arrive on time. </w:t>
+            </w:r>
+          </w:p>
+        </w:tc>
+        <w:tc>
+          <w:tcPr>
+            <w:tcW w:w="1236" w:type="dxa"/>
+            <w:tcBorders>
+              <w:top w:val="single" w:color="000000" w:sz="4" w:space="0"/>
+              <w:left w:val="single" w:color="000000" w:sz="4" w:space="0"/>
+              <w:bottom w:val="single" w:color="000000" w:sz="4" w:space="0"/>
+              <w:right w:val="single" w:color="000000" w:sz="4" w:space="0"/>
+            </w:tcBorders>
+          </w:tcPr>
+          <w:p>
+            <w:pPr>
+              <w:spacing w:after="0" w:line="259" w:lineRule="auto"/>
+              <w:ind w:left="2" w:right="0" w:firstLine="0"/>
+              <w:jc w:val="left"/>
+            </w:pPr>
+            <w:r>
+              <w:t xml:space="preserve"> </w:t>
+            </w:r>
+          </w:p>
+          <w:p>
+            <w:pPr>
+              <w:spacing w:after="0" w:line="259" w:lineRule="auto"/>
+              <w:ind w:left="2" w:right="0" w:firstLine="0"/>
+              <w:jc w:val="left"/>
+            </w:pPr>
+            <w:r>
+              <w:t xml:space="preserve"> </w:t>
+            </w:r>
+          </w:p>
+          <w:p>
+            <w:pPr>
+              <w:spacing w:after="0" w:line="259" w:lineRule="auto"/>
+              <w:ind w:left="2" w:right="0" w:firstLine="0"/>
+              <w:jc w:val="left"/>
+            </w:pPr>
+            <w:r>
+              <w:t xml:space="preserve"> </w:t>
+            </w:r>
+          </w:p>
+          <w:p>
+            <w:pPr>
+              <w:spacing w:after="0" w:line="259" w:lineRule="auto"/>
+              <w:ind w:left="2" w:right="0" w:firstLine="0"/>
+              <w:jc w:val="left"/>
+            </w:pPr>
+            <w:r>
+              <w:t xml:space="preserve"> </w:t>
+            </w:r>
+          </w:p>
+        </w:tc>
+        <w:tc>
+          <w:tcPr>
+            <w:tcW w:w="1134" w:type="dxa"/>
+            <w:tcBorders>
+              <w:top w:val="single" w:color="000000" w:sz="4" w:space="0"/>
+              <w:left w:val="single" w:color="000000" w:sz="4" w:space="0"/>
+              <w:bottom w:val="single" w:color="000000" w:sz="4" w:space="0"/>
+              <w:right w:val="single" w:color="000000" w:sz="4" w:space="0"/>
+            </w:tcBorders>
+          </w:tcPr>
+          <w:p>
+            <w:pPr>
+              <w:spacing w:after="0" w:line="259" w:lineRule="auto"/>
+              <w:ind w:left="0" w:right="0" w:firstLine="0"/>
+              <w:jc w:val="left"/>
+            </w:pPr>
+            <w:r>
+              <w:t xml:space="preserve"> 5</w:t>
+            </w:r>
+          </w:p>
+        </w:tc>
+        <w:tc>
+          <w:tcPr>
+            <w:tcW w:w="1134" w:type="dxa"/>
+            <w:tcBorders>
+              <w:top w:val="single" w:color="000000" w:sz="4" w:space="0"/>
+              <w:left w:val="single" w:color="000000" w:sz="4" w:space="0"/>
+              <w:bottom w:val="single" w:color="000000" w:sz="4" w:space="0"/>
+              <w:right w:val="single" w:color="000000" w:sz="4" w:space="0"/>
+            </w:tcBorders>
+          </w:tcPr>
+          <w:p>
+            <w:pPr>
+              <w:spacing w:after="0" w:line="259" w:lineRule="auto"/>
+              <w:ind w:left="0" w:right="0" w:firstLine="0"/>
+              <w:jc w:val="left"/>
+            </w:pPr>
+            <w:r>
+              <w:t xml:space="preserve"> 5</w:t>
+            </w:r>
+          </w:p>
+        </w:tc>
+        <w:tc>
+          <w:tcPr>
+            <w:tcW w:w="1134" w:type="dxa"/>
+            <w:tcBorders>
+              <w:top w:val="single" w:color="000000" w:sz="4" w:space="0"/>
+              <w:left w:val="single" w:color="000000" w:sz="4" w:space="0"/>
+              <w:bottom w:val="single" w:color="000000" w:sz="4" w:space="0"/>
+              <w:right w:val="single" w:color="000000" w:sz="4" w:space="0"/>
+            </w:tcBorders>
+          </w:tcPr>
+          <w:p>
+            <w:pPr>
+              <w:spacing w:after="0" w:line="259" w:lineRule="auto"/>
+              <w:ind w:left="1" w:right="0" w:firstLine="0"/>
+              <w:jc w:val="left"/>
+            </w:pPr>
+            <w:r>
+              <w:t xml:space="preserve"> </w:t>
+            </w:r>
+          </w:p>
+        </w:tc>
+        <w:tc>
+          <w:tcPr>
+            <w:tcW w:w="1134" w:type="dxa"/>
+            <w:tcBorders>
+              <w:top w:val="single" w:color="000000" w:sz="4" w:space="0"/>
+              <w:left w:val="single" w:color="000000" w:sz="4" w:space="0"/>
+              <w:bottom w:val="single" w:color="000000" w:sz="4" w:space="0"/>
+              <w:right w:val="single" w:color="000000" w:sz="4" w:space="0"/>
+            </w:tcBorders>
+          </w:tcPr>
+          <w:p>
+            <w:pPr>
+              <w:spacing w:after="0" w:line="259" w:lineRule="auto"/>
+              <w:ind w:left="1" w:right="0" w:firstLine="0"/>
+              <w:jc w:val="left"/>
+            </w:pPr>
+          </w:p>
+        </w:tc>
+        <w:tc>
+          <w:tcPr>
+            <w:tcW w:w="1134" w:type="dxa"/>
+            <w:tcBorders>
+              <w:top w:val="single" w:color="000000" w:sz="4" w:space="0"/>
+              <w:left w:val="single" w:color="000000" w:sz="4" w:space="0"/>
+              <w:bottom w:val="single" w:color="000000" w:sz="4" w:space="0"/>
+              <w:right w:val="single" w:color="000000" w:sz="4" w:space="0"/>
+            </w:tcBorders>
+          </w:tcPr>
+          <w:p>
+            <w:pPr>
+              <w:spacing w:after="0" w:line="259" w:lineRule="auto"/>
+              <w:ind w:left="1" w:right="0" w:firstLine="0"/>
+              <w:jc w:val="left"/>
+            </w:pPr>
+          </w:p>
+        </w:tc>
+      </w:tr>
+      <w:tr>
+        <w:tblPrEx>
+          <w:tblCellMar>
+            <w:top w:w="14" w:type="dxa"/>
+            <w:left w:w="108" w:type="dxa"/>
+            <w:bottom w:w="0" w:type="dxa"/>
+            <w:right w:w="59" w:type="dxa"/>
+          </w:tblCellMar>
+        </w:tblPrEx>
+        <w:trPr>
+          <w:trHeight w:val="1114" w:hRule="atLeast"/>
+        </w:trPr>
+        <w:tc>
+          <w:tcPr>
+            <w:tcW w:w="2287" w:type="dxa"/>
+            <w:tcBorders>
+              <w:top w:val="single" w:color="000000" w:sz="4" w:space="0"/>
+              <w:left w:val="single" w:color="000000" w:sz="4" w:space="0"/>
+              <w:bottom w:val="single" w:color="000000" w:sz="4" w:space="0"/>
+              <w:right w:val="single" w:color="000000" w:sz="4" w:space="0"/>
+            </w:tcBorders>
+          </w:tcPr>
+          <w:p>
+            <w:pPr>
+              <w:spacing w:after="0" w:line="259" w:lineRule="auto"/>
+              <w:ind w:left="0" w:right="0" w:firstLine="0"/>
+              <w:jc w:val="left"/>
+            </w:pPr>
+            <w:r>
+              <w:t xml:space="preserve">Participate/Contribute meaningfully to groudiscussion. </w:t>
+            </w:r>
+          </w:p>
+        </w:tc>
+        <w:tc>
+          <w:tcPr>
+            <w:tcW w:w="1236" w:type="dxa"/>
+            <w:tcBorders>
+              <w:top w:val="single" w:color="000000" w:sz="4" w:space="0"/>
+              <w:left w:val="single" w:color="000000" w:sz="4" w:space="0"/>
+              <w:bottom w:val="single" w:color="000000" w:sz="4" w:space="0"/>
+              <w:right w:val="single" w:color="000000" w:sz="4" w:space="0"/>
+            </w:tcBorders>
+          </w:tcPr>
+          <w:p>
+            <w:pPr>
+              <w:spacing w:after="0" w:line="259" w:lineRule="auto"/>
+              <w:ind w:left="2" w:right="0" w:firstLine="0"/>
+              <w:jc w:val="left"/>
+            </w:pPr>
+            <w:r>
+              <w:t xml:space="preserve"> </w:t>
+            </w:r>
+          </w:p>
+          <w:p>
+            <w:pPr>
+              <w:spacing w:after="0" w:line="259" w:lineRule="auto"/>
+              <w:ind w:left="2" w:right="0" w:firstLine="0"/>
+              <w:jc w:val="left"/>
+            </w:pPr>
+            <w:r>
+              <w:t xml:space="preserve"> </w:t>
+            </w:r>
+          </w:p>
+          <w:p>
+            <w:pPr>
+              <w:spacing w:after="0" w:line="259" w:lineRule="auto"/>
+              <w:ind w:left="2" w:right="0" w:firstLine="0"/>
+              <w:jc w:val="left"/>
+            </w:pPr>
+            <w:r>
+              <w:t xml:space="preserve"> </w:t>
+            </w:r>
+          </w:p>
+          <w:p>
+            <w:pPr>
+              <w:spacing w:after="0" w:line="259" w:lineRule="auto"/>
+              <w:ind w:left="2" w:right="0" w:firstLine="0"/>
+              <w:jc w:val="left"/>
+            </w:pPr>
+            <w:r>
+              <w:t xml:space="preserve"> </w:t>
+            </w:r>
+          </w:p>
+        </w:tc>
+        <w:tc>
+          <w:tcPr>
+            <w:tcW w:w="1134" w:type="dxa"/>
+            <w:tcBorders>
+              <w:top w:val="single" w:color="000000" w:sz="4" w:space="0"/>
+              <w:left w:val="single" w:color="000000" w:sz="4" w:space="0"/>
+              <w:bottom w:val="single" w:color="000000" w:sz="4" w:space="0"/>
+              <w:right w:val="single" w:color="000000" w:sz="4" w:space="0"/>
+            </w:tcBorders>
+          </w:tcPr>
+          <w:p>
+            <w:pPr>
+              <w:spacing w:after="0" w:line="259" w:lineRule="auto"/>
+              <w:ind w:left="0" w:right="0" w:firstLine="0"/>
+              <w:jc w:val="left"/>
+            </w:pPr>
+            <w:r>
+              <w:t xml:space="preserve"> 5</w:t>
+            </w:r>
+          </w:p>
+        </w:tc>
+        <w:tc>
+          <w:tcPr>
+            <w:tcW w:w="1134" w:type="dxa"/>
+            <w:tcBorders>
+              <w:top w:val="single" w:color="000000" w:sz="4" w:space="0"/>
+              <w:left w:val="single" w:color="000000" w:sz="4" w:space="0"/>
+              <w:bottom w:val="single" w:color="000000" w:sz="4" w:space="0"/>
+              <w:right w:val="single" w:color="000000" w:sz="4" w:space="0"/>
+            </w:tcBorders>
+          </w:tcPr>
+          <w:p>
+            <w:pPr>
+              <w:spacing w:after="0" w:line="259" w:lineRule="auto"/>
+              <w:ind w:left="0" w:right="0" w:firstLine="0"/>
+              <w:jc w:val="left"/>
+            </w:pPr>
+            <w:r>
+              <w:t xml:space="preserve"> 5</w:t>
+            </w:r>
+          </w:p>
+        </w:tc>
+        <w:tc>
+          <w:tcPr>
+            <w:tcW w:w="1134" w:type="dxa"/>
+            <w:tcBorders>
+              <w:top w:val="single" w:color="000000" w:sz="4" w:space="0"/>
+              <w:left w:val="single" w:color="000000" w:sz="4" w:space="0"/>
+              <w:bottom w:val="single" w:color="000000" w:sz="4" w:space="0"/>
+              <w:right w:val="single" w:color="000000" w:sz="4" w:space="0"/>
+            </w:tcBorders>
+          </w:tcPr>
+          <w:p>
+            <w:pPr>
+              <w:spacing w:after="0" w:line="259" w:lineRule="auto"/>
+              <w:ind w:left="1" w:right="0" w:firstLine="0"/>
+              <w:jc w:val="left"/>
+            </w:pPr>
+            <w:r>
+              <w:t xml:space="preserve"> </w:t>
+            </w:r>
+          </w:p>
+        </w:tc>
+        <w:tc>
+          <w:tcPr>
+            <w:tcW w:w="1134" w:type="dxa"/>
+            <w:tcBorders>
+              <w:top w:val="single" w:color="000000" w:sz="4" w:space="0"/>
+              <w:left w:val="single" w:color="000000" w:sz="4" w:space="0"/>
+              <w:bottom w:val="single" w:color="000000" w:sz="4" w:space="0"/>
+              <w:right w:val="single" w:color="000000" w:sz="4" w:space="0"/>
+            </w:tcBorders>
+          </w:tcPr>
+          <w:p>
+            <w:pPr>
+              <w:spacing w:after="0" w:line="259" w:lineRule="auto"/>
+              <w:ind w:left="1" w:right="0" w:firstLine="0"/>
+              <w:jc w:val="left"/>
+            </w:pPr>
+          </w:p>
+        </w:tc>
+        <w:tc>
+          <w:tcPr>
+            <w:tcW w:w="1134" w:type="dxa"/>
+            <w:tcBorders>
+              <w:top w:val="single" w:color="000000" w:sz="4" w:space="0"/>
+              <w:left w:val="single" w:color="000000" w:sz="4" w:space="0"/>
+              <w:bottom w:val="single" w:color="000000" w:sz="4" w:space="0"/>
+              <w:right w:val="single" w:color="000000" w:sz="4" w:space="0"/>
+            </w:tcBorders>
+          </w:tcPr>
+          <w:p>
+            <w:pPr>
+              <w:spacing w:after="0" w:line="259" w:lineRule="auto"/>
+              <w:ind w:left="1" w:right="0" w:firstLine="0"/>
+              <w:jc w:val="left"/>
+            </w:pPr>
+          </w:p>
+        </w:tc>
+      </w:tr>
+      <w:tr>
+        <w:tblPrEx>
+          <w:tblCellMar>
+            <w:top w:w="14" w:type="dxa"/>
+            <w:left w:w="108" w:type="dxa"/>
+            <w:bottom w:w="0" w:type="dxa"/>
+            <w:right w:w="59" w:type="dxa"/>
+          </w:tblCellMar>
+        </w:tblPrEx>
+        <w:trPr>
+          <w:trHeight w:val="1114" w:hRule="atLeast"/>
+        </w:trPr>
+        <w:tc>
+          <w:tcPr>
+            <w:tcW w:w="2287" w:type="dxa"/>
+            <w:tcBorders>
+              <w:top w:val="single" w:color="000000" w:sz="4" w:space="0"/>
+              <w:left w:val="single" w:color="000000" w:sz="4" w:space="0"/>
+              <w:bottom w:val="single" w:color="000000" w:sz="4" w:space="0"/>
+              <w:right w:val="single" w:color="000000" w:sz="4" w:space="0"/>
+            </w:tcBorders>
+          </w:tcPr>
+          <w:p>
+            <w:pPr>
+              <w:spacing w:after="0" w:line="259" w:lineRule="auto"/>
+              <w:ind w:left="0" w:right="0" w:firstLine="0"/>
+            </w:pPr>
+            <w:r>
+              <w:t xml:space="preserve">Prepare task assigned in a quality manner. </w:t>
+            </w:r>
+          </w:p>
+        </w:tc>
+        <w:tc>
+          <w:tcPr>
+            <w:tcW w:w="1236" w:type="dxa"/>
+            <w:tcBorders>
+              <w:top w:val="single" w:color="000000" w:sz="4" w:space="0"/>
+              <w:left w:val="single" w:color="000000" w:sz="4" w:space="0"/>
+              <w:bottom w:val="single" w:color="000000" w:sz="4" w:space="0"/>
+              <w:right w:val="single" w:color="000000" w:sz="4" w:space="0"/>
+            </w:tcBorders>
+          </w:tcPr>
+          <w:p>
+            <w:pPr>
+              <w:spacing w:after="0" w:line="259" w:lineRule="auto"/>
+              <w:ind w:left="2" w:right="0" w:firstLine="0"/>
+              <w:jc w:val="left"/>
+            </w:pPr>
+            <w:r>
+              <w:t xml:space="preserve"> </w:t>
+            </w:r>
+          </w:p>
+          <w:p>
+            <w:pPr>
+              <w:spacing w:after="0" w:line="259" w:lineRule="auto"/>
+              <w:ind w:left="2" w:right="0" w:firstLine="0"/>
+              <w:jc w:val="left"/>
+            </w:pPr>
+            <w:r>
+              <w:t xml:space="preserve"> </w:t>
+            </w:r>
+          </w:p>
+          <w:p>
+            <w:pPr>
+              <w:spacing w:after="0" w:line="259" w:lineRule="auto"/>
+              <w:ind w:left="2" w:right="0" w:firstLine="0"/>
+              <w:jc w:val="left"/>
+            </w:pPr>
+            <w:r>
+              <w:t xml:space="preserve"> </w:t>
+            </w:r>
+          </w:p>
+          <w:p>
+            <w:pPr>
+              <w:spacing w:after="0" w:line="259" w:lineRule="auto"/>
+              <w:ind w:left="2" w:right="0" w:firstLine="0"/>
+              <w:jc w:val="left"/>
+            </w:pPr>
+            <w:r>
+              <w:t xml:space="preserve"> </w:t>
+            </w:r>
+          </w:p>
+        </w:tc>
+        <w:tc>
+          <w:tcPr>
+            <w:tcW w:w="1134" w:type="dxa"/>
+            <w:tcBorders>
+              <w:top w:val="single" w:color="000000" w:sz="4" w:space="0"/>
+              <w:left w:val="single" w:color="000000" w:sz="4" w:space="0"/>
+              <w:bottom w:val="single" w:color="000000" w:sz="4" w:space="0"/>
+              <w:right w:val="single" w:color="000000" w:sz="4" w:space="0"/>
+            </w:tcBorders>
+          </w:tcPr>
+          <w:p>
+            <w:pPr>
+              <w:spacing w:after="0" w:line="259" w:lineRule="auto"/>
+              <w:ind w:left="0" w:right="0" w:firstLine="0"/>
+              <w:jc w:val="left"/>
+            </w:pPr>
+            <w:r>
+              <w:t xml:space="preserve"> 5</w:t>
+            </w:r>
+          </w:p>
+        </w:tc>
+        <w:tc>
+          <w:tcPr>
+            <w:tcW w:w="1134" w:type="dxa"/>
+            <w:tcBorders>
+              <w:top w:val="single" w:color="000000" w:sz="4" w:space="0"/>
+              <w:left w:val="single" w:color="000000" w:sz="4" w:space="0"/>
+              <w:bottom w:val="single" w:color="000000" w:sz="4" w:space="0"/>
+              <w:right w:val="single" w:color="000000" w:sz="4" w:space="0"/>
+            </w:tcBorders>
+          </w:tcPr>
+          <w:p>
+            <w:pPr>
+              <w:spacing w:after="0" w:line="259" w:lineRule="auto"/>
+              <w:ind w:left="0" w:right="0" w:firstLine="0"/>
+              <w:jc w:val="left"/>
+            </w:pPr>
+            <w:r>
+              <w:t xml:space="preserve"> 5</w:t>
+            </w:r>
+          </w:p>
+        </w:tc>
+        <w:tc>
+          <w:tcPr>
+            <w:tcW w:w="1134" w:type="dxa"/>
+            <w:tcBorders>
+              <w:top w:val="single" w:color="000000" w:sz="4" w:space="0"/>
+              <w:left w:val="single" w:color="000000" w:sz="4" w:space="0"/>
+              <w:bottom w:val="single" w:color="000000" w:sz="4" w:space="0"/>
+              <w:right w:val="single" w:color="000000" w:sz="4" w:space="0"/>
+            </w:tcBorders>
+          </w:tcPr>
+          <w:p>
+            <w:pPr>
+              <w:spacing w:after="0" w:line="259" w:lineRule="auto"/>
+              <w:ind w:left="1" w:right="0" w:firstLine="0"/>
+              <w:jc w:val="left"/>
+            </w:pPr>
+            <w:r>
+              <w:t xml:space="preserve"> </w:t>
+            </w:r>
+          </w:p>
+        </w:tc>
+        <w:tc>
+          <w:tcPr>
+            <w:tcW w:w="1134" w:type="dxa"/>
+            <w:tcBorders>
+              <w:top w:val="single" w:color="000000" w:sz="4" w:space="0"/>
+              <w:left w:val="single" w:color="000000" w:sz="4" w:space="0"/>
+              <w:bottom w:val="single" w:color="000000" w:sz="4" w:space="0"/>
+              <w:right w:val="single" w:color="000000" w:sz="4" w:space="0"/>
+            </w:tcBorders>
+          </w:tcPr>
+          <w:p>
+            <w:pPr>
+              <w:spacing w:after="0" w:line="259" w:lineRule="auto"/>
+              <w:ind w:left="1" w:right="0" w:firstLine="0"/>
+              <w:jc w:val="left"/>
+            </w:pPr>
+          </w:p>
+        </w:tc>
+        <w:tc>
+          <w:tcPr>
+            <w:tcW w:w="1134" w:type="dxa"/>
+            <w:tcBorders>
+              <w:top w:val="single" w:color="000000" w:sz="4" w:space="0"/>
+              <w:left w:val="single" w:color="000000" w:sz="4" w:space="0"/>
+              <w:bottom w:val="single" w:color="000000" w:sz="4" w:space="0"/>
+              <w:right w:val="single" w:color="000000" w:sz="4" w:space="0"/>
+            </w:tcBorders>
+          </w:tcPr>
+          <w:p>
+            <w:pPr>
+              <w:spacing w:after="0" w:line="259" w:lineRule="auto"/>
+              <w:ind w:left="1" w:right="0" w:firstLine="0"/>
+              <w:jc w:val="left"/>
+            </w:pPr>
+          </w:p>
+        </w:tc>
+      </w:tr>
+      <w:tr>
+        <w:tblPrEx>
+          <w:tblCellMar>
+            <w:top w:w="14" w:type="dxa"/>
+            <w:left w:w="108" w:type="dxa"/>
+            <w:bottom w:w="0" w:type="dxa"/>
+            <w:right w:w="59" w:type="dxa"/>
+          </w:tblCellMar>
+        </w:tblPrEx>
+        <w:trPr>
+          <w:trHeight w:val="1116" w:hRule="atLeast"/>
+        </w:trPr>
+        <w:tc>
+          <w:tcPr>
+            <w:tcW w:w="2287" w:type="dxa"/>
+            <w:tcBorders>
+              <w:top w:val="single" w:color="000000" w:sz="4" w:space="0"/>
+              <w:left w:val="single" w:color="000000" w:sz="4" w:space="0"/>
+              <w:bottom w:val="single" w:color="000000" w:sz="4" w:space="0"/>
+              <w:right w:val="single" w:color="000000" w:sz="4" w:space="0"/>
+            </w:tcBorders>
+          </w:tcPr>
+          <w:p>
+            <w:pPr>
+              <w:spacing w:after="0" w:line="238" w:lineRule="auto"/>
+              <w:ind w:left="0" w:right="0" w:firstLine="0"/>
+              <w:jc w:val="left"/>
+            </w:pPr>
+            <w:r>
+              <w:t xml:space="preserve">Demonstrate a cooperative and supportive attitude to all team members.  </w:t>
+            </w:r>
+          </w:p>
+          <w:p>
+            <w:pPr>
+              <w:spacing w:after="0" w:line="259" w:lineRule="auto"/>
+              <w:ind w:left="0" w:right="0" w:firstLine="0"/>
+              <w:jc w:val="left"/>
+            </w:pPr>
+            <w:r>
+              <w:t xml:space="preserve"> </w:t>
+            </w:r>
+          </w:p>
+        </w:tc>
+        <w:tc>
+          <w:tcPr>
+            <w:tcW w:w="1236" w:type="dxa"/>
+            <w:tcBorders>
+              <w:top w:val="single" w:color="000000" w:sz="4" w:space="0"/>
+              <w:left w:val="single" w:color="000000" w:sz="4" w:space="0"/>
+              <w:bottom w:val="single" w:color="000000" w:sz="4" w:space="0"/>
+              <w:right w:val="single" w:color="000000" w:sz="4" w:space="0"/>
+            </w:tcBorders>
+          </w:tcPr>
+          <w:p>
+            <w:pPr>
+              <w:spacing w:after="0" w:line="259" w:lineRule="auto"/>
+              <w:ind w:left="2" w:right="0" w:firstLine="0"/>
+              <w:jc w:val="left"/>
+            </w:pPr>
+            <w:r>
+              <w:t xml:space="preserve"> </w:t>
+            </w:r>
+          </w:p>
+          <w:p>
+            <w:pPr>
+              <w:spacing w:after="0" w:line="259" w:lineRule="auto"/>
+              <w:ind w:left="2" w:right="0" w:firstLine="0"/>
+              <w:jc w:val="left"/>
+            </w:pPr>
+            <w:r>
+              <w:t xml:space="preserve"> </w:t>
+            </w:r>
+          </w:p>
+        </w:tc>
+        <w:tc>
+          <w:tcPr>
+            <w:tcW w:w="1134" w:type="dxa"/>
+            <w:tcBorders>
+              <w:top w:val="single" w:color="000000" w:sz="4" w:space="0"/>
+              <w:left w:val="single" w:color="000000" w:sz="4" w:space="0"/>
+              <w:bottom w:val="single" w:color="000000" w:sz="4" w:space="0"/>
+              <w:right w:val="single" w:color="000000" w:sz="4" w:space="0"/>
+            </w:tcBorders>
+          </w:tcPr>
+          <w:p>
+            <w:pPr>
+              <w:spacing w:after="0" w:line="259" w:lineRule="auto"/>
+              <w:ind w:left="0" w:right="0" w:firstLine="0"/>
+              <w:jc w:val="left"/>
+            </w:pPr>
+            <w:r>
+              <w:t xml:space="preserve"> 5</w:t>
+            </w:r>
+          </w:p>
+        </w:tc>
+        <w:tc>
+          <w:tcPr>
+            <w:tcW w:w="1134" w:type="dxa"/>
+            <w:tcBorders>
+              <w:top w:val="single" w:color="000000" w:sz="4" w:space="0"/>
+              <w:left w:val="single" w:color="000000" w:sz="4" w:space="0"/>
+              <w:bottom w:val="single" w:color="000000" w:sz="4" w:space="0"/>
+              <w:right w:val="single" w:color="000000" w:sz="4" w:space="0"/>
+            </w:tcBorders>
+          </w:tcPr>
+          <w:p>
+            <w:pPr>
+              <w:spacing w:after="0" w:line="259" w:lineRule="auto"/>
+              <w:ind w:left="0" w:right="0" w:firstLine="0"/>
+              <w:jc w:val="left"/>
+            </w:pPr>
+            <w:r>
+              <w:t xml:space="preserve">5 </w:t>
+            </w:r>
+          </w:p>
+        </w:tc>
+        <w:tc>
+          <w:tcPr>
+            <w:tcW w:w="1134" w:type="dxa"/>
+            <w:tcBorders>
+              <w:top w:val="single" w:color="000000" w:sz="4" w:space="0"/>
+              <w:left w:val="single" w:color="000000" w:sz="4" w:space="0"/>
+              <w:bottom w:val="single" w:color="000000" w:sz="4" w:space="0"/>
+              <w:right w:val="single" w:color="000000" w:sz="4" w:space="0"/>
+            </w:tcBorders>
+          </w:tcPr>
+          <w:p>
+            <w:pPr>
+              <w:spacing w:after="0" w:line="259" w:lineRule="auto"/>
+              <w:ind w:left="1" w:right="0" w:firstLine="0"/>
+              <w:jc w:val="left"/>
+            </w:pPr>
+            <w:r>
+              <w:t xml:space="preserve"> </w:t>
+            </w:r>
+          </w:p>
+        </w:tc>
+        <w:tc>
+          <w:tcPr>
+            <w:tcW w:w="1134" w:type="dxa"/>
+            <w:tcBorders>
+              <w:top w:val="single" w:color="000000" w:sz="4" w:space="0"/>
+              <w:left w:val="single" w:color="000000" w:sz="4" w:space="0"/>
+              <w:bottom w:val="single" w:color="000000" w:sz="4" w:space="0"/>
+              <w:right w:val="single" w:color="000000" w:sz="4" w:space="0"/>
+            </w:tcBorders>
+          </w:tcPr>
+          <w:p>
+            <w:pPr>
+              <w:spacing w:after="0" w:line="259" w:lineRule="auto"/>
+              <w:ind w:left="1" w:right="0" w:firstLine="0"/>
+              <w:jc w:val="left"/>
+            </w:pPr>
+          </w:p>
+        </w:tc>
+        <w:tc>
+          <w:tcPr>
+            <w:tcW w:w="1134" w:type="dxa"/>
+            <w:tcBorders>
+              <w:top w:val="single" w:color="000000" w:sz="4" w:space="0"/>
+              <w:left w:val="single" w:color="000000" w:sz="4" w:space="0"/>
+              <w:bottom w:val="single" w:color="000000" w:sz="4" w:space="0"/>
+              <w:right w:val="single" w:color="000000" w:sz="4" w:space="0"/>
+            </w:tcBorders>
+          </w:tcPr>
+          <w:p>
+            <w:pPr>
+              <w:spacing w:after="0" w:line="259" w:lineRule="auto"/>
+              <w:ind w:left="1" w:right="0" w:firstLine="0"/>
+              <w:jc w:val="left"/>
+            </w:pPr>
+          </w:p>
+        </w:tc>
+      </w:tr>
+      <w:tr>
+        <w:tblPrEx>
+          <w:tblCellMar>
+            <w:top w:w="14" w:type="dxa"/>
+            <w:left w:w="108" w:type="dxa"/>
+            <w:bottom w:w="0" w:type="dxa"/>
+            <w:right w:w="59" w:type="dxa"/>
+          </w:tblCellMar>
+        </w:tblPrEx>
+        <w:trPr>
+          <w:trHeight w:val="562" w:hRule="atLeast"/>
+        </w:trPr>
+        <w:tc>
+          <w:tcPr>
+            <w:tcW w:w="2287" w:type="dxa"/>
+            <w:tcBorders>
+              <w:top w:val="single" w:color="000000" w:sz="4" w:space="0"/>
+              <w:left w:val="single" w:color="000000" w:sz="4" w:space="0"/>
+              <w:bottom w:val="single" w:color="000000" w:sz="4" w:space="0"/>
+              <w:right w:val="single" w:color="000000" w:sz="4" w:space="0"/>
+            </w:tcBorders>
+          </w:tcPr>
+          <w:p>
+            <w:pPr>
+              <w:spacing w:after="0" w:line="259" w:lineRule="auto"/>
+              <w:ind w:left="0" w:right="0" w:firstLine="0"/>
+              <w:jc w:val="left"/>
+            </w:pPr>
+            <w:r>
+              <w:t xml:space="preserve">Total :  </w:t>
+            </w:r>
+          </w:p>
+        </w:tc>
+        <w:tc>
+          <w:tcPr>
+            <w:tcW w:w="1236" w:type="dxa"/>
+            <w:tcBorders>
+              <w:top w:val="single" w:color="000000" w:sz="4" w:space="0"/>
+              <w:left w:val="single" w:color="000000" w:sz="4" w:space="0"/>
+              <w:bottom w:val="single" w:color="000000" w:sz="4" w:space="0"/>
+              <w:right w:val="single" w:color="000000" w:sz="4" w:space="0"/>
+            </w:tcBorders>
+          </w:tcPr>
+          <w:p>
+            <w:pPr>
+              <w:spacing w:after="0" w:line="259" w:lineRule="auto"/>
+              <w:ind w:left="16" w:right="0" w:firstLine="0"/>
+              <w:jc w:val="center"/>
+            </w:pPr>
+            <w:r>
+              <w:t xml:space="preserve"> </w:t>
+            </w:r>
+          </w:p>
+          <w:p>
+            <w:pPr>
+              <w:spacing w:after="0" w:line="259" w:lineRule="auto"/>
+              <w:ind w:left="0" w:right="45" w:firstLine="0"/>
+              <w:jc w:val="center"/>
+            </w:pPr>
+            <w:r>
+              <w:t xml:space="preserve">/20 </w:t>
+            </w:r>
+          </w:p>
+        </w:tc>
+        <w:tc>
+          <w:tcPr>
+            <w:tcW w:w="1134" w:type="dxa"/>
+            <w:tcBorders>
+              <w:top w:val="single" w:color="000000" w:sz="4" w:space="0"/>
+              <w:left w:val="single" w:color="000000" w:sz="4" w:space="0"/>
+              <w:bottom w:val="single" w:color="000000" w:sz="4" w:space="0"/>
+              <w:right w:val="single" w:color="000000" w:sz="4" w:space="0"/>
+            </w:tcBorders>
+          </w:tcPr>
+          <w:p>
+            <w:pPr>
+              <w:spacing w:after="0" w:line="259" w:lineRule="auto"/>
+              <w:ind w:left="9" w:right="0" w:firstLine="0"/>
+              <w:jc w:val="center"/>
+            </w:pPr>
+            <w:r>
+              <w:t xml:space="preserve"> </w:t>
+            </w:r>
+          </w:p>
+          <w:p>
+            <w:pPr>
+              <w:spacing w:after="0" w:line="259" w:lineRule="auto"/>
+              <w:ind w:left="0" w:right="51" w:firstLine="0"/>
+              <w:jc w:val="center"/>
+            </w:pPr>
+            <w:r>
+              <w:t xml:space="preserve">/20 </w:t>
+            </w:r>
+          </w:p>
+        </w:tc>
+        <w:tc>
+          <w:tcPr>
+            <w:tcW w:w="1134" w:type="dxa"/>
+            <w:tcBorders>
+              <w:top w:val="single" w:color="000000" w:sz="4" w:space="0"/>
+              <w:left w:val="single" w:color="000000" w:sz="4" w:space="0"/>
+              <w:bottom w:val="single" w:color="000000" w:sz="4" w:space="0"/>
+              <w:right w:val="single" w:color="000000" w:sz="4" w:space="0"/>
+            </w:tcBorders>
+          </w:tcPr>
+          <w:p>
+            <w:pPr>
+              <w:spacing w:after="0" w:line="259" w:lineRule="auto"/>
+              <w:ind w:left="11" w:right="0" w:firstLine="0"/>
+              <w:jc w:val="center"/>
+            </w:pPr>
+            <w:r>
+              <w:t xml:space="preserve"> </w:t>
+            </w:r>
+          </w:p>
+          <w:p>
+            <w:pPr>
+              <w:spacing w:after="0" w:line="259" w:lineRule="auto"/>
+              <w:ind w:left="0" w:right="49" w:firstLine="0"/>
+              <w:jc w:val="center"/>
+            </w:pPr>
+            <w:r>
+              <w:t xml:space="preserve">/20 </w:t>
+            </w:r>
+          </w:p>
+        </w:tc>
+        <w:tc>
+          <w:tcPr>
+            <w:tcW w:w="1134" w:type="dxa"/>
+            <w:tcBorders>
+              <w:top w:val="single" w:color="000000" w:sz="4" w:space="0"/>
+              <w:left w:val="single" w:color="000000" w:sz="4" w:space="0"/>
+              <w:bottom w:val="single" w:color="000000" w:sz="4" w:space="0"/>
+              <w:right w:val="single" w:color="000000" w:sz="4" w:space="0"/>
+            </w:tcBorders>
+          </w:tcPr>
+          <w:p>
+            <w:pPr>
+              <w:spacing w:after="0" w:line="259" w:lineRule="auto"/>
+              <w:ind w:left="9" w:right="0" w:firstLine="0"/>
+              <w:jc w:val="center"/>
+            </w:pPr>
+            <w:r>
+              <w:t xml:space="preserve"> </w:t>
+            </w:r>
+          </w:p>
+          <w:p>
+            <w:pPr>
+              <w:spacing w:after="0" w:line="259" w:lineRule="auto"/>
+              <w:ind w:left="0" w:right="51" w:firstLine="0"/>
+              <w:jc w:val="center"/>
+            </w:pPr>
+            <w:r>
+              <w:t xml:space="preserve">/20 </w:t>
+            </w:r>
+          </w:p>
+        </w:tc>
+        <w:tc>
+          <w:tcPr>
+            <w:tcW w:w="1134" w:type="dxa"/>
+            <w:tcBorders>
+              <w:top w:val="single" w:color="000000" w:sz="4" w:space="0"/>
+              <w:left w:val="single" w:color="000000" w:sz="4" w:space="0"/>
+              <w:bottom w:val="single" w:color="000000" w:sz="4" w:space="0"/>
+              <w:right w:val="single" w:color="000000" w:sz="4" w:space="0"/>
+            </w:tcBorders>
+          </w:tcPr>
+          <w:p>
+            <w:pPr>
+              <w:spacing w:after="0" w:line="259" w:lineRule="auto"/>
+              <w:ind w:left="9" w:right="0" w:firstLine="0"/>
+              <w:jc w:val="center"/>
+            </w:pPr>
+          </w:p>
+          <w:p>
+            <w:pPr>
+              <w:spacing w:after="0" w:line="259" w:lineRule="auto"/>
+              <w:ind w:left="9" w:right="0" w:firstLine="0"/>
+              <w:jc w:val="center"/>
+            </w:pPr>
+            <w:r>
+              <w:t>/20</w:t>
+            </w:r>
+          </w:p>
+        </w:tc>
+        <w:tc>
+          <w:tcPr>
+            <w:tcW w:w="1134" w:type="dxa"/>
+            <w:tcBorders>
+              <w:top w:val="single" w:color="000000" w:sz="4" w:space="0"/>
+              <w:left w:val="single" w:color="000000" w:sz="4" w:space="0"/>
+              <w:bottom w:val="single" w:color="000000" w:sz="4" w:space="0"/>
+              <w:right w:val="single" w:color="000000" w:sz="4" w:space="0"/>
+            </w:tcBorders>
+          </w:tcPr>
+          <w:p>
+            <w:pPr>
+              <w:spacing w:after="0" w:line="259" w:lineRule="auto"/>
+              <w:ind w:left="9" w:right="0" w:firstLine="0"/>
+              <w:jc w:val="center"/>
+            </w:pPr>
+          </w:p>
+          <w:p>
+            <w:pPr>
+              <w:spacing w:after="0" w:line="259" w:lineRule="auto"/>
+              <w:ind w:left="9" w:right="0" w:firstLine="0"/>
+              <w:jc w:val="center"/>
+            </w:pPr>
+            <w:r>
+              <w:t>/20</w:t>
+            </w:r>
+          </w:p>
+        </w:tc>
+      </w:tr>
+    </w:tbl>
+    <w:p>
+      <w:pPr>
+        <w:spacing w:after="99" w:line="259" w:lineRule="auto"/>
+        <w:ind w:left="567" w:right="0" w:firstLine="0"/>
+        <w:jc w:val="left"/>
+      </w:pPr>
+      <w:r>
+        <w:rPr>
+          <w:rFonts w:ascii="Footlight MT" w:hAnsi="Footlight MT" w:eastAsia="Footlight MT" w:cs="Footlight MT"/>
+          <w:sz w:val="22"/>
+        </w:rPr>
+        <w:t xml:space="preserve"> </w:t>
+      </w:r>
+    </w:p>
+    <w:p>
+      <w:pPr>
         <w:spacing w:after="99" w:line="259" w:lineRule="auto"/>
         <w:ind w:right="0"/>
         <w:jc w:val="left"/>
@@ -6600,6 +8383,8 @@
           <w:lang w:val="en-US"/>
         </w:rPr>
       </w:pPr>
+      <w:bookmarkStart w:id="0" w:name="_GoBack"/>
+      <w:bookmarkEnd w:id="0"/>
       <w:r>
         <w:rPr>
           <w:rFonts w:hint="default" w:ascii="Times New Roman" w:hAnsi="Times New Roman" w:eastAsia="Times New Roman" w:cs="Times New Roman"/>
@@ -13579,6 +15364,7 @@
   </w:style>
   <w:style w:type="table" w:customStyle="1" w:styleId="27">
     <w:name w:val="TableGrid"/>
+    <w:qFormat/>
     <w:uiPriority w:val="0"/>
     <w:pPr>
       <w:spacing w:after="0" w:line="240" w:lineRule="auto"/>

</xml_diff>